<commit_message>
Fixes de Clase 9
</commit_message>
<xml_diff>
--- a/tics411/Tareas/Tarea 3 -  Enunciado - v2.docx
+++ b/tics411/Tareas/Tarea 3 -  Enunciado - v2.docx
@@ -42,19 +42,7 @@
         <w:rPr>
           <w:lang w:val="es-ES"/>
         </w:rPr>
-        <w:t xml:space="preserve">La empresa </w:t>
-      </w:r>
-      <w:r>
-        <w:rPr>
-          <w:lang w:val="es-ES"/>
-        </w:rPr>
-        <w:t>I</w:t>
-      </w:r>
-      <w:r>
-        <w:rPr>
-          <w:lang w:val="es-ES"/>
-        </w:rPr>
-        <w:t xml:space="preserve">rlandesa </w:t>
+        <w:t xml:space="preserve">La empresa Irlandesa </w:t>
       </w:r>
       <w:r>
         <w:rPr>
@@ -98,31 +86,7 @@
         <w:rPr>
           <w:lang w:val="es-ES"/>
         </w:rPr>
-        <w:t xml:space="preserve">). Se ha encargado a un equipo del departamento de robótica de la empresa la creación de esta máquina, y han contratado sus servicios para desarrollar un modelo de </w:t>
-      </w:r>
-      <w:r>
-        <w:rPr>
-          <w:lang w:val="es-ES"/>
-        </w:rPr>
-        <w:t>M</w:t>
-      </w:r>
-      <w:r>
-        <w:rPr>
-          <w:lang w:val="es-ES"/>
-        </w:rPr>
-        <w:t xml:space="preserve">inería de </w:t>
-      </w:r>
-      <w:r>
-        <w:rPr>
-          <w:lang w:val="es-ES"/>
-        </w:rPr>
-        <w:t>D</w:t>
-      </w:r>
-      <w:r>
-        <w:rPr>
-          <w:lang w:val="es-ES"/>
-        </w:rPr>
-        <w:t>atos que permita llevar a cabo esta distinción.</w:t>
+        <w:t>). Se ha encargado a un equipo del departamento de robótica de la empresa la creación de esta máquina, y han contratado sus servicios para desarrollar un modelo de Minería de Datos que permita llevar a cabo esta distinción.</w:t>
       </w:r>
     </w:p>
     <w:p>
@@ -166,18 +130,257 @@
         <w:rPr>
           <w:lang w:val="es-ES"/>
         </w:rPr>
-        <w:t>El dataset se</w:t>
-      </w:r>
-      <w:r>
-        <w:rPr>
-          <w:lang w:val="es-ES"/>
-        </w:rPr>
-        <w:t xml:space="preserve"> puede encontrar en WebCursos y contiene los siguientes atributos:</w:t>
+        <w:t>El dataset se puede encontrar en WebCursos y contiene los siguientes atributos:</w:t>
       </w:r>
     </w:p>
     <w:p>
       <w:pPr>
         <w:pStyle w:val="ListParagraph"/>
+        <w:numPr>
+          <w:ilvl w:val="0"/>
+          <w:numId w:val="3"/>
+        </w:numPr>
+        <w:jc w:val="both"/>
+        <w:rPr>
+          <w:lang w:val="es-ES"/>
+        </w:rPr>
+      </w:pPr>
+      <w:r>
+        <w:rPr>
+          <w:b/>
+          <w:bCs/>
+          <w:lang w:val="es-ES"/>
+        </w:rPr>
+        <w:t>Size</w:t>
+      </w:r>
+      <w:r>
+        <w:rPr>
+          <w:lang w:val="es-ES"/>
+        </w:rPr>
+        <w:t>: tamaño de la fruta</w:t>
+      </w:r>
+    </w:p>
+    <w:p>
+      <w:pPr>
+        <w:pStyle w:val="ListParagraph"/>
+        <w:numPr>
+          <w:ilvl w:val="0"/>
+          <w:numId w:val="3"/>
+        </w:numPr>
+        <w:jc w:val="both"/>
+        <w:rPr>
+          <w:lang w:val="es-ES"/>
+        </w:rPr>
+      </w:pPr>
+      <w:r>
+        <w:rPr>
+          <w:b/>
+          <w:bCs/>
+          <w:lang w:val="es-ES"/>
+        </w:rPr>
+        <w:t>Weight</w:t>
+      </w:r>
+      <w:r>
+        <w:rPr>
+          <w:lang w:val="es-ES"/>
+        </w:rPr>
+        <w:t>: peso de la fruta</w:t>
+      </w:r>
+    </w:p>
+    <w:p>
+      <w:pPr>
+        <w:pStyle w:val="ListParagraph"/>
+        <w:numPr>
+          <w:ilvl w:val="0"/>
+          <w:numId w:val="3"/>
+        </w:numPr>
+        <w:jc w:val="both"/>
+        <w:rPr>
+          <w:lang w:val="es-ES"/>
+        </w:rPr>
+      </w:pPr>
+      <w:r>
+        <w:rPr>
+          <w:b/>
+          <w:bCs/>
+          <w:lang w:val="es-ES"/>
+        </w:rPr>
+        <w:t>Sweetness</w:t>
+      </w:r>
+      <w:r>
+        <w:rPr>
+          <w:lang w:val="es-ES"/>
+        </w:rPr>
+        <w:t>: dulzura de la fruta</w:t>
+      </w:r>
+    </w:p>
+    <w:p>
+      <w:pPr>
+        <w:pStyle w:val="ListParagraph"/>
+        <w:numPr>
+          <w:ilvl w:val="0"/>
+          <w:numId w:val="3"/>
+        </w:numPr>
+        <w:jc w:val="both"/>
+        <w:rPr>
+          <w:lang w:val="es-ES"/>
+        </w:rPr>
+      </w:pPr>
+      <w:r>
+        <w:rPr>
+          <w:b/>
+          <w:bCs/>
+          <w:lang w:val="es-ES"/>
+        </w:rPr>
+        <w:t>Softness</w:t>
+      </w:r>
+      <w:r>
+        <w:rPr>
+          <w:lang w:val="es-ES"/>
+        </w:rPr>
+        <w:t>: suavidad de la fruta</w:t>
+      </w:r>
+    </w:p>
+    <w:p>
+      <w:pPr>
+        <w:pStyle w:val="ListParagraph"/>
+        <w:numPr>
+          <w:ilvl w:val="0"/>
+          <w:numId w:val="3"/>
+        </w:numPr>
+        <w:jc w:val="both"/>
+        <w:rPr>
+          <w:lang w:val="es-ES"/>
+        </w:rPr>
+      </w:pPr>
+      <w:r>
+        <w:rPr>
+          <w:b/>
+          <w:bCs/>
+          <w:lang w:val="es-ES"/>
+        </w:rPr>
+        <w:t>HarvestTime</w:t>
+      </w:r>
+      <w:r>
+        <w:rPr>
+          <w:lang w:val="es-ES"/>
+        </w:rPr>
+        <w:t>: cantidad de tiempo transcurrido desde la cosecha de la fruta</w:t>
+      </w:r>
+    </w:p>
+    <w:p>
+      <w:pPr>
+        <w:pStyle w:val="ListParagraph"/>
+        <w:numPr>
+          <w:ilvl w:val="0"/>
+          <w:numId w:val="3"/>
+        </w:numPr>
+        <w:jc w:val="both"/>
+        <w:rPr>
+          <w:lang w:val="es-ES"/>
+        </w:rPr>
+      </w:pPr>
+      <w:r>
+        <w:rPr>
+          <w:b/>
+          <w:bCs/>
+          <w:lang w:val="es-ES"/>
+        </w:rPr>
+        <w:t>Ripeness</w:t>
+      </w:r>
+      <w:r>
+        <w:rPr>
+          <w:lang w:val="es-ES"/>
+        </w:rPr>
+        <w:t>: madurez de la fruta</w:t>
+      </w:r>
+    </w:p>
+    <w:p>
+      <w:pPr>
+        <w:pStyle w:val="ListParagraph"/>
+        <w:numPr>
+          <w:ilvl w:val="0"/>
+          <w:numId w:val="3"/>
+        </w:numPr>
+        <w:jc w:val="both"/>
+        <w:rPr>
+          <w:lang w:val="es-ES"/>
+        </w:rPr>
+      </w:pPr>
+      <w:r>
+        <w:rPr>
+          <w:b/>
+          <w:bCs/>
+          <w:lang w:val="es-ES"/>
+        </w:rPr>
+        <w:t>Acidity</w:t>
+      </w:r>
+      <w:r>
+        <w:rPr>
+          <w:lang w:val="es-ES"/>
+        </w:rPr>
+        <w:t>: acidez de la fruta</w:t>
+      </w:r>
+    </w:p>
+    <w:p>
+      <w:pPr>
+        <w:pStyle w:val="ListParagraph"/>
+        <w:numPr>
+          <w:ilvl w:val="0"/>
+          <w:numId w:val="3"/>
+        </w:numPr>
+        <w:jc w:val="both"/>
+        <w:rPr>
+          <w:lang w:val="es-ES"/>
+        </w:rPr>
+      </w:pPr>
+      <w:r>
+        <w:rPr>
+          <w:b/>
+          <w:bCs/>
+          <w:lang w:val="es-ES"/>
+        </w:rPr>
+        <w:t>Quality</w:t>
+      </w:r>
+      <w:r>
+        <w:rPr>
+          <w:lang w:val="es-ES"/>
+        </w:rPr>
+        <w:t>: calidad de la fruta (Buena o Mala)</w:t>
+      </w:r>
+    </w:p>
+    <w:p>
+      <w:pPr>
+        <w:pStyle w:val="Normal"/>
+        <w:jc w:val="both"/>
+        <w:rPr>
+          <w:lang w:val="es-ES"/>
+        </w:rPr>
+      </w:pPr>
+      <w:r>
+        <w:rPr>
+          <w:lang w:val="es-ES"/>
+        </w:rPr>
+      </w:r>
+    </w:p>
+    <w:p>
+      <w:pPr>
+        <w:pStyle w:val="Heading2"/>
+        <w:jc w:val="both"/>
+        <w:rPr>
+          <w:lang w:val="es-ES"/>
+        </w:rPr>
+      </w:pPr>
+      <w:r>
+        <w:rPr>
+          <w:lang w:val="es-ES"/>
+        </w:rPr>
+        <w:t>Entregables</w:t>
+      </w:r>
+    </w:p>
+    <w:p>
+      <w:pPr>
+        <w:pStyle w:val="Normal"/>
         <w:numPr>
           <w:ilvl w:val="0"/>
           <w:numId w:val="4"/>
@@ -189,22 +392,28 @@
       </w:pPr>
       <w:r>
         <w:rPr>
+          <w:lang w:val="es-ES"/>
+        </w:rPr>
+        <w:t xml:space="preserve">En Webcursos, usted debe subir el código Python utilizado, en formato </w:t>
+      </w:r>
+      <w:r>
+        <w:rPr>
           <w:b/>
           <w:bCs/>
           <w:lang w:val="es-ES"/>
         </w:rPr>
-        <w:t>Size</w:t>
-      </w:r>
-      <w:r>
-        <w:rPr>
-          <w:lang w:val="es-ES"/>
-        </w:rPr>
-        <w:t>: tamaño de la fruta</w:t>
-      </w:r>
-    </w:p>
-    <w:p>
-      <w:pPr>
-        <w:pStyle w:val="ListParagraph"/>
+        <w:t>Jupyter Notebook (ipynb)</w:t>
+      </w:r>
+      <w:r>
+        <w:rPr>
+          <w:lang w:val="es-ES"/>
+        </w:rPr>
+        <w:t>.</w:t>
+      </w:r>
+    </w:p>
+    <w:p>
+      <w:pPr>
+        <w:pStyle w:val="Normal"/>
         <w:numPr>
           <w:ilvl w:val="0"/>
           <w:numId w:val="4"/>
@@ -215,18 +424,87 @@
         </w:rPr>
       </w:pPr>
       <w:r>
+        <w:rPr/>
+        <w:t xml:space="preserve">El nombre del Archivo debe ser </w:t>
+      </w:r>
+      <w:r>
         <w:rPr>
           <w:b/>
           <w:bCs/>
-          <w:lang w:val="es-ES"/>
-        </w:rPr>
-        <w:t>Weight</w:t>
-      </w:r>
-      <w:r>
-        <w:rPr>
-          <w:lang w:val="es-ES"/>
-        </w:rPr>
-        <w:t>: peso de la fruta</w:t>
+        </w:rPr>
+        <w:t>Tarea3_iniciales1_iniciales2.ipynb</w:t>
+      </w:r>
+    </w:p>
+    <w:p>
+      <w:pPr>
+        <w:pStyle w:val="Normal"/>
+        <w:numPr>
+          <w:ilvl w:val="1"/>
+          <w:numId w:val="4"/>
+        </w:numPr>
+        <w:jc w:val="both"/>
+        <w:rPr>
+          <w:lang w:val="es-ES"/>
+        </w:rPr>
+      </w:pPr>
+      <w:r>
+        <w:rPr/>
+        <w:t xml:space="preserve">Ejemplo, el Notebook de Alfonso Tobar y Sofía Álvarez se debe entregar como </w:t>
+      </w:r>
+      <w:r>
+        <w:rPr>
+          <w:b/>
+          <w:bCs/>
+        </w:rPr>
+        <w:t>Tarea3_AT_SA.ipynb</w:t>
+      </w:r>
+      <w:r>
+        <w:rPr/>
+        <w:t>.</w:t>
+      </w:r>
+    </w:p>
+    <w:p>
+      <w:pPr>
+        <w:pStyle w:val="Normal"/>
+        <w:jc w:val="both"/>
+        <w:rPr>
+          <w:lang w:val="es-ES"/>
+        </w:rPr>
+      </w:pPr>
+      <w:r>
+        <w:rPr>
+          <w:lang w:val="es-ES"/>
+        </w:rPr>
+      </w:r>
+    </w:p>
+    <w:p>
+      <w:pPr>
+        <w:pStyle w:val="Heading2"/>
+        <w:jc w:val="both"/>
+        <w:rPr>
+          <w:lang w:val="es-ES"/>
+        </w:rPr>
+      </w:pPr>
+      <w:r>
+        <w:rPr>
+          <w:lang w:val="es-ES"/>
+        </w:rPr>
+        <w:t>Código</w:t>
+      </w:r>
+    </w:p>
+    <w:p>
+      <w:pPr>
+        <w:pStyle w:val="Normal"/>
+        <w:jc w:val="both"/>
+        <w:rPr>
+          <w:lang w:val="es-ES"/>
+        </w:rPr>
+      </w:pPr>
+      <w:r>
+        <w:rPr>
+          <w:lang w:val="es-ES"/>
+        </w:rPr>
+        <w:t>El código Python escrito en Jupyter Notebook debe:</w:t>
       </w:r>
     </w:p>
     <w:p>
@@ -234,7 +512,7 @@
         <w:pStyle w:val="ListParagraph"/>
         <w:numPr>
           <w:ilvl w:val="0"/>
-          <w:numId w:val="4"/>
+          <w:numId w:val="1"/>
         </w:numPr>
         <w:jc w:val="both"/>
         <w:rPr>
@@ -243,17 +521,9 @@
       </w:pPr>
       <w:r>
         <w:rPr>
-          <w:b/>
-          <w:bCs/>
-          <w:lang w:val="es-ES"/>
-        </w:rPr>
-        <w:t>Sweetness</w:t>
-      </w:r>
-      <w:r>
-        <w:rPr>
-          <w:lang w:val="es-ES"/>
-        </w:rPr>
-        <w:t>: dulzura de la fruta</w:t>
+          <w:lang w:val="es-ES"/>
+        </w:rPr>
+        <w:t>Abrir el archivo (.csv). Además se debe incluir un EDA básico que muestre los rasgos principales del dataset.</w:t>
       </w:r>
     </w:p>
     <w:p>
@@ -261,7 +531,7 @@
         <w:pStyle w:val="ListParagraph"/>
         <w:numPr>
           <w:ilvl w:val="0"/>
-          <w:numId w:val="4"/>
+          <w:numId w:val="1"/>
         </w:numPr>
         <w:jc w:val="both"/>
         <w:rPr>
@@ -270,373 +540,9 @@
       </w:pPr>
       <w:r>
         <w:rPr>
-          <w:b/>
-          <w:bCs/>
-          <w:lang w:val="es-ES"/>
-        </w:rPr>
-        <w:t>Softness</w:t>
-      </w:r>
-      <w:r>
-        <w:rPr>
-          <w:lang w:val="es-ES"/>
-        </w:rPr>
-        <w:t>: suavidad de la fruta</w:t>
-      </w:r>
-    </w:p>
-    <w:p>
-      <w:pPr>
-        <w:pStyle w:val="ListParagraph"/>
-        <w:numPr>
-          <w:ilvl w:val="0"/>
-          <w:numId w:val="4"/>
-        </w:numPr>
-        <w:jc w:val="both"/>
-        <w:rPr>
-          <w:lang w:val="es-ES"/>
-        </w:rPr>
-      </w:pPr>
-      <w:r>
-        <w:rPr>
-          <w:b/>
-          <w:bCs/>
-          <w:lang w:val="es-ES"/>
-        </w:rPr>
-        <w:t>HarvestTime</w:t>
-      </w:r>
-      <w:r>
-        <w:rPr>
-          <w:lang w:val="es-ES"/>
-        </w:rPr>
-        <w:t>: cantidad de tiempo transcurrido desde la cosecha de la fruta</w:t>
-      </w:r>
-    </w:p>
-    <w:p>
-      <w:pPr>
-        <w:pStyle w:val="ListParagraph"/>
-        <w:numPr>
-          <w:ilvl w:val="0"/>
-          <w:numId w:val="4"/>
-        </w:numPr>
-        <w:jc w:val="both"/>
-        <w:rPr>
-          <w:lang w:val="es-ES"/>
-        </w:rPr>
-      </w:pPr>
-      <w:r>
-        <w:rPr>
-          <w:b/>
-          <w:bCs/>
-          <w:lang w:val="es-ES"/>
-        </w:rPr>
-        <w:t>Ripeness</w:t>
-      </w:r>
-      <w:r>
-        <w:rPr>
-          <w:lang w:val="es-ES"/>
-        </w:rPr>
-        <w:t>: madurez de la fruta</w:t>
-      </w:r>
-    </w:p>
-    <w:p>
-      <w:pPr>
-        <w:pStyle w:val="ListParagraph"/>
-        <w:numPr>
-          <w:ilvl w:val="0"/>
-          <w:numId w:val="4"/>
-        </w:numPr>
-        <w:jc w:val="both"/>
-        <w:rPr>
-          <w:lang w:val="es-ES"/>
-        </w:rPr>
-      </w:pPr>
-      <w:r>
-        <w:rPr>
-          <w:b/>
-          <w:bCs/>
-          <w:lang w:val="es-ES"/>
-        </w:rPr>
-        <w:t>Acidity</w:t>
-      </w:r>
-      <w:r>
-        <w:rPr>
-          <w:lang w:val="es-ES"/>
-        </w:rPr>
-        <w:t>: acidez de la fruta</w:t>
-      </w:r>
-    </w:p>
-    <w:p>
-      <w:pPr>
-        <w:pStyle w:val="ListParagraph"/>
-        <w:numPr>
-          <w:ilvl w:val="0"/>
-          <w:numId w:val="4"/>
-        </w:numPr>
-        <w:jc w:val="both"/>
-        <w:rPr>
-          <w:lang w:val="es-ES"/>
-        </w:rPr>
-      </w:pPr>
-      <w:r>
-        <w:rPr>
-          <w:b/>
-          <w:bCs/>
-          <w:lang w:val="es-ES"/>
-        </w:rPr>
-        <w:t>Quality</w:t>
-      </w:r>
-      <w:r>
-        <w:rPr>
-          <w:lang w:val="es-ES"/>
-        </w:rPr>
-        <w:t>: calidad de la fruta (Buena o Mala)</w:t>
-      </w:r>
-    </w:p>
-    <w:p>
-      <w:pPr>
-        <w:pStyle w:val="Normal"/>
-        <w:jc w:val="both"/>
-        <w:rPr>
-          <w:lang w:val="es-ES"/>
-        </w:rPr>
-      </w:pPr>
-      <w:r>
-        <w:rPr>
-          <w:lang w:val="es-ES"/>
-        </w:rPr>
-      </w:r>
-    </w:p>
-    <w:p>
-      <w:pPr>
-        <w:pStyle w:val="Heading2"/>
-        <w:jc w:val="both"/>
-        <w:rPr>
-          <w:lang w:val="es-ES"/>
-        </w:rPr>
-      </w:pPr>
-      <w:r>
-        <w:rPr>
-          <w:lang w:val="es-ES"/>
-        </w:rPr>
-        <w:t>Entregables</w:t>
-      </w:r>
-    </w:p>
-    <w:p>
-      <w:pPr>
-        <w:pStyle w:val="Normal"/>
-        <w:numPr>
-          <w:ilvl w:val="0"/>
-          <w:numId w:val="5"/>
-        </w:numPr>
-        <w:jc w:val="both"/>
-        <w:rPr>
-          <w:lang w:val="es-ES"/>
-        </w:rPr>
-      </w:pPr>
-      <w:r>
-        <w:rPr>
-          <w:lang w:val="es-ES"/>
-        </w:rPr>
-        <w:t xml:space="preserve">En Webcursos, usted debe subir el código Python utilizado, en formato </w:t>
-      </w:r>
-      <w:r>
-        <w:rPr>
-          <w:b/>
-          <w:bCs/>
-          <w:lang w:val="es-ES"/>
-        </w:rPr>
-        <w:t>Jupyter Notebook (ipynb)</w:t>
-      </w:r>
-      <w:r>
-        <w:rPr>
-          <w:lang w:val="es-ES"/>
-        </w:rPr>
-        <w:t>.</w:t>
-      </w:r>
-    </w:p>
-    <w:p>
-      <w:pPr>
-        <w:pStyle w:val="Normal"/>
-        <w:numPr>
-          <w:ilvl w:val="0"/>
-          <w:numId w:val="5"/>
-        </w:numPr>
-        <w:jc w:val="both"/>
-        <w:rPr>
-          <w:lang w:val="es-ES"/>
-        </w:rPr>
-      </w:pPr>
-      <w:r>
-        <w:rPr/>
-        <w:t xml:space="preserve">El nombre del Archivo debe ser </w:t>
-      </w:r>
-      <w:r>
-        <w:rPr>
-          <w:b/>
-          <w:bCs/>
-        </w:rPr>
-        <w:t>Tarea</w:t>
-      </w:r>
-      <w:r>
-        <w:rPr>
-          <w:b/>
-          <w:bCs/>
-        </w:rPr>
-        <w:t>3</w:t>
-      </w:r>
-      <w:r>
-        <w:rPr>
-          <w:b/>
-          <w:bCs/>
-        </w:rPr>
-        <w:t>_iniciales1_iniciales2.ipynb</w:t>
-      </w:r>
-    </w:p>
-    <w:p>
-      <w:pPr>
-        <w:pStyle w:val="Normal"/>
-        <w:numPr>
-          <w:ilvl w:val="1"/>
-          <w:numId w:val="5"/>
-        </w:numPr>
-        <w:jc w:val="both"/>
-        <w:rPr>
-          <w:lang w:val="es-ES"/>
-        </w:rPr>
-      </w:pPr>
-      <w:r>
-        <w:rPr/>
-        <w:t xml:space="preserve">Ejemplo, el Notebook de Alfonso Tobar y Sofía Álvarez se debe entregar como </w:t>
-      </w:r>
-      <w:r>
-        <w:rPr>
-          <w:b/>
-          <w:bCs/>
-        </w:rPr>
-        <w:t>Tarea</w:t>
-      </w:r>
-      <w:r>
-        <w:rPr>
-          <w:b/>
-          <w:bCs/>
-        </w:rPr>
-        <w:t>3</w:t>
-      </w:r>
-      <w:r>
-        <w:rPr>
-          <w:b/>
-          <w:bCs/>
-        </w:rPr>
-        <w:t>_AT_SA.ipynb</w:t>
-      </w:r>
-      <w:r>
-        <w:rPr/>
-        <w:t>.</w:t>
-      </w:r>
-    </w:p>
-    <w:p>
-      <w:pPr>
-        <w:pStyle w:val="Normal"/>
-        <w:jc w:val="both"/>
-        <w:rPr>
-          <w:lang w:val="es-ES"/>
-        </w:rPr>
-      </w:pPr>
-      <w:r>
-        <w:rPr>
-          <w:lang w:val="es-ES"/>
-        </w:rPr>
-      </w:r>
-    </w:p>
-    <w:p>
-      <w:pPr>
-        <w:pStyle w:val="Heading2"/>
-        <w:jc w:val="both"/>
-        <w:rPr>
-          <w:lang w:val="es-ES"/>
-        </w:rPr>
-      </w:pPr>
-      <w:r>
-        <w:rPr>
-          <w:lang w:val="es-ES"/>
-        </w:rPr>
-        <w:t>Código</w:t>
-      </w:r>
-    </w:p>
-    <w:p>
-      <w:pPr>
-        <w:pStyle w:val="Normal"/>
-        <w:jc w:val="both"/>
-        <w:rPr>
-          <w:lang w:val="es-ES"/>
-        </w:rPr>
-      </w:pPr>
-      <w:r>
-        <w:rPr>
-          <w:lang w:val="es-ES"/>
-        </w:rPr>
-        <w:t>El código Python escrito en Jupyter Notebook debe:</w:t>
-      </w:r>
-    </w:p>
-    <w:p>
-      <w:pPr>
-        <w:pStyle w:val="ListParagraph"/>
-        <w:numPr>
-          <w:ilvl w:val="0"/>
-          <w:numId w:val="2"/>
-        </w:numPr>
-        <w:jc w:val="both"/>
-        <w:rPr>
-          <w:lang w:val="es-ES"/>
-        </w:rPr>
-      </w:pPr>
-      <w:r>
-        <w:rPr>
-          <w:lang w:val="es-ES"/>
-        </w:rPr>
-        <w:t xml:space="preserve">Abrir el archivo (.csv). </w:t>
-      </w:r>
-      <w:r>
-        <w:rPr>
-          <w:lang w:val="es-ES"/>
-        </w:rPr>
-        <w:t>Además se debe incluir un EDA básico que muestre los rasgos principales del dataset.</w:t>
-      </w:r>
-    </w:p>
-    <w:p>
-      <w:pPr>
-        <w:pStyle w:val="ListParagraph"/>
-        <w:numPr>
-          <w:ilvl w:val="0"/>
-          <w:numId w:val="2"/>
-        </w:numPr>
-        <w:jc w:val="both"/>
-        <w:rPr>
-          <w:lang w:val="es-ES"/>
-        </w:rPr>
-      </w:pPr>
-      <w:r>
-        <w:rPr>
-          <w:lang w:val="es-ES"/>
-        </w:rPr>
-        <w:t>Utilizar una estrategia Holdout s</w:t>
-      </w:r>
-      <w:r>
-        <w:rPr>
-          <w:lang w:val="es-ES"/>
-        </w:rPr>
-        <w:t>epara</w:t>
-      </w:r>
-      <w:r>
-        <w:rPr>
-          <w:lang w:val="es-ES"/>
-        </w:rPr>
-        <w:t>ndo</w:t>
-      </w:r>
-      <w:r>
-        <w:rPr>
-          <w:lang w:val="es-ES"/>
-        </w:rPr>
-        <w:t xml:space="preserve"> los datos en conjuntos de </w:t>
+          <w:lang w:val="es-ES"/>
+        </w:rPr>
+        <w:t xml:space="preserve">Utilizar una estrategia Holdout separando los datos en conjuntos de </w:t>
       </w:r>
       <w:r>
         <w:rPr>
@@ -679,19 +585,7 @@
         <w:rPr>
           <w:lang w:val="es-ES"/>
         </w:rPr>
-        <w:t xml:space="preserve">() </w:t>
-      </w:r>
-      <w:r>
-        <w:rPr>
-          <w:lang w:val="es-ES"/>
-        </w:rPr>
-        <w:t>de Scikit-Learn</w:t>
-      </w:r>
-      <w:r>
-        <w:rPr>
-          <w:lang w:val="es-ES"/>
-        </w:rPr>
-        <w:t>.</w:t>
+        <w:t>() de Scikit-Learn.</w:t>
       </w:r>
     </w:p>
     <w:p>
@@ -699,7 +593,7 @@
         <w:pStyle w:val="ListParagraph"/>
         <w:numPr>
           <w:ilvl w:val="0"/>
-          <w:numId w:val="2"/>
+          <w:numId w:val="1"/>
         </w:numPr>
         <w:jc w:val="both"/>
         <w:rPr>
@@ -723,13 +617,7 @@
         <w:rPr>
           <w:lang w:val="es-ES"/>
         </w:rPr>
-        <w:t xml:space="preserve">(). </w:t>
-      </w:r>
-      <w:r>
-        <w:rPr>
-          <w:lang w:val="es-ES"/>
-        </w:rPr>
-        <w:t>Tenga cuidado con realizar el procedimiento de manera correcta para no generar Data Leakage.</w:t>
+        <w:t>(). Tenga cuidado con realizar el procedimiento de manera correcta para no generar Data Leakage.</w:t>
       </w:r>
     </w:p>
     <w:p>
@@ -737,7 +625,7 @@
         <w:pStyle w:val="ListParagraph"/>
         <w:numPr>
           <w:ilvl w:val="0"/>
-          <w:numId w:val="2"/>
+          <w:numId w:val="1"/>
         </w:numPr>
         <w:jc w:val="both"/>
         <w:rPr/>
@@ -746,13 +634,7 @@
         <w:rPr>
           <w:lang w:val="es-ES"/>
         </w:rPr>
-        <w:t xml:space="preserve">Utilice como modelo Baseline un </w:t>
-      </w:r>
-      <w:r>
-        <w:rPr>
-          <w:lang w:val="es-ES"/>
-        </w:rPr>
-        <w:t>clasificador que prediga la calidad (</w:t>
+        <w:t>Utilice como modelo Baseline un clasificador que prediga la calidad (</w:t>
       </w:r>
       <w:r>
         <w:rPr>
@@ -780,13 +662,7 @@
         <w:rPr>
           <w:lang w:val="es-ES"/>
         </w:rPr>
-        <w:t xml:space="preserve">k=1. </w:t>
-      </w:r>
-      <w:r>
-        <w:rPr>
-          <w:lang w:val="es-ES"/>
-        </w:rPr>
-        <w:t xml:space="preserve">Calcule las predicciones dadas por el modelo y el </w:t>
+        <w:t xml:space="preserve">k=1. Calcule las predicciones dadas por el modelo y el </w:t>
       </w:r>
       <w:r>
         <w:rPr>
@@ -800,19 +676,7 @@
         <w:rPr>
           <w:lang w:val="es-ES"/>
         </w:rPr>
-        <w:t xml:space="preserve"> comparando etiquetas reales y predichas. Expliqu</w:t>
-      </w:r>
-      <w:r>
-        <w:rPr>
-          <w:lang w:val="es-ES"/>
-        </w:rPr>
-        <w:t>e</w:t>
-      </w:r>
-      <w:r>
-        <w:rPr>
-          <w:lang w:val="es-ES"/>
-        </w:rPr>
-        <w:t xml:space="preserve"> si la métrica es aceptable y comente sobre el ajuste del modelo.</w:t>
+        <w:t xml:space="preserve"> comparando etiquetas reales y predichas. Explique si la métrica es aceptable y comente sobre el ajuste del modelo.</w:t>
       </w:r>
     </w:p>
     <w:p>
@@ -820,22 +684,22 @@
         <w:pStyle w:val="ListParagraph"/>
         <w:numPr>
           <w:ilvl w:val="0"/>
-          <w:numId w:val="2"/>
+          <w:numId w:val="1"/>
         </w:numPr>
         <w:jc w:val="both"/>
         <w:rPr/>
       </w:pPr>
       <w:r>
         <w:rPr/>
-        <w:t xml:space="preserve">Volver a realizar el punto 5, pero esta vez usted elija el </w:t>
+        <w:t xml:space="preserve">Volver a realizar el punto </w:t>
       </w:r>
       <w:r>
         <w:rPr/>
-        <w:t xml:space="preserve">mejor </w:t>
+        <w:t>4</w:t>
       </w:r>
       <w:r>
         <w:rPr/>
-        <w:t xml:space="preserve">K. </w:t>
+        <w:t xml:space="preserve">, pero esta vez usted elija el mejor K. </w:t>
       </w:r>
       <w:r>
         <w:rPr>
@@ -873,15 +737,7 @@
       </w:r>
       <w:r>
         <w:rPr/>
-        <w:t xml:space="preserve"> variando K entre 1 y 30. Graf</w:t>
-      </w:r>
-      <w:r>
-        <w:rPr/>
-        <w:t>i</w:t>
-      </w:r>
-      <w:r>
-        <w:rPr/>
-        <w:t>que y argumente.</w:t>
+        <w:t xml:space="preserve"> variando K entre 1 y 30. Grafique y argumente.</w:t>
       </w:r>
     </w:p>
     <w:p>
@@ -889,18 +745,22 @@
         <w:pStyle w:val="ListParagraph"/>
         <w:numPr>
           <w:ilvl w:val="0"/>
-          <w:numId w:val="2"/>
+          <w:numId w:val="1"/>
         </w:numPr>
         <w:jc w:val="both"/>
         <w:rPr/>
       </w:pPr>
       <w:r>
         <w:rPr/>
-        <w:t xml:space="preserve">Volver al punto 2, y </w:t>
+        <w:t>Ahora</w:t>
       </w:r>
       <w:r>
         <w:rPr/>
-        <w:t>ahora utilice</w:t>
+        <w:t xml:space="preserve"> utili</w:t>
+      </w:r>
+      <w:r>
+        <w:rPr/>
+        <w:t>zando</w:t>
       </w:r>
       <w:r>
         <w:rPr>
@@ -921,31 +781,7 @@
         <w:rPr>
           <w:lang w:val="es-ES"/>
         </w:rPr>
-        <w:t xml:space="preserve">(). Luego, realice el paso </w:t>
-      </w:r>
-      <w:r>
-        <w:rPr>
-          <w:lang w:val="es-ES"/>
-        </w:rPr>
-        <w:t xml:space="preserve">5 </w:t>
-      </w:r>
-      <w:r>
-        <w:rPr>
-          <w:lang w:val="es-ES"/>
-        </w:rPr>
-        <w:t xml:space="preserve">con esta nueva normalización. Indique si el mejor K </w:t>
-      </w:r>
-      <w:r>
-        <w:rPr>
-          <w:lang w:val="es-ES"/>
-        </w:rPr>
-        <w:t>cambia o no</w:t>
-      </w:r>
-      <w:r>
-        <w:rPr>
-          <w:lang w:val="es-ES"/>
-        </w:rPr>
-        <w:t>.</w:t>
+        <w:t>() realice el paso 5 con esta nueva normalización. Indique si el mejor K cambia o no.</w:t>
       </w:r>
     </w:p>
     <w:p>
@@ -982,7 +818,7 @@
         <w:pStyle w:val="ListParagraph"/>
         <w:numPr>
           <w:ilvl w:val="0"/>
-          <w:numId w:val="3"/>
+          <w:numId w:val="2"/>
         </w:numPr>
         <w:jc w:val="both"/>
         <w:rPr>
@@ -993,31 +829,7 @@
         <w:rPr>
           <w:lang w:val="es-ES"/>
         </w:rPr>
-        <w:t>Todos l</w:t>
-      </w:r>
-      <w:r>
-        <w:rPr>
-          <w:lang w:val="es-ES"/>
-        </w:rPr>
-        <w:t>a</w:t>
-      </w:r>
-      <w:r>
-        <w:rPr>
-          <w:lang w:val="es-ES"/>
-        </w:rPr>
-        <w:t xml:space="preserve">s </w:t>
-      </w:r>
-      <w:r>
-        <w:rPr>
-          <w:lang w:val="es-ES"/>
-        </w:rPr>
-        <w:t>decisiones y métodos utilizados en el</w:t>
-      </w:r>
-      <w:r>
-        <w:rPr>
-          <w:lang w:val="es-ES"/>
-        </w:rPr>
-        <w:t xml:space="preserve"> código </w:t>
+        <w:t xml:space="preserve">Todos las decisiones y métodos utilizados en el código </w:t>
       </w:r>
       <w:r>
         <w:rPr>
@@ -1040,7 +852,7 @@
         <w:pStyle w:val="ListParagraph"/>
         <w:numPr>
           <w:ilvl w:val="1"/>
-          <w:numId w:val="3"/>
+          <w:numId w:val="2"/>
         </w:numPr>
         <w:jc w:val="both"/>
         <w:rPr>
@@ -1059,7 +871,7 @@
         <w:pStyle w:val="ListParagraph"/>
         <w:numPr>
           <w:ilvl w:val="1"/>
-          <w:numId w:val="3"/>
+          <w:numId w:val="2"/>
         </w:numPr>
         <w:spacing w:before="0" w:after="160"/>
         <w:contextualSpacing/>
@@ -1093,6 +905,536 @@
   <w:abstractNum w:abstractNumId="1">
     <w:lvl w:ilvl="0">
       <w:start w:val="1"/>
+      <w:numFmt w:val="decimal"/>
+      <w:lvlText w:val="%1."/>
+      <w:lvlJc w:val="left"/>
+      <w:pPr>
+        <w:tabs>
+          <w:tab w:val="num" w:pos="0"/>
+        </w:tabs>
+        <w:ind w:left="720" w:hanging="360"/>
+      </w:pPr>
+      <w:rPr/>
+    </w:lvl>
+    <w:lvl w:ilvl="1">
+      <w:start w:val="1"/>
+      <w:numFmt w:val="lowerLetter"/>
+      <w:lvlText w:val="%2."/>
+      <w:lvlJc w:val="left"/>
+      <w:pPr>
+        <w:tabs>
+          <w:tab w:val="num" w:pos="0"/>
+        </w:tabs>
+        <w:ind w:left="1440" w:hanging="360"/>
+      </w:pPr>
+      <w:rPr/>
+    </w:lvl>
+    <w:lvl w:ilvl="2">
+      <w:start w:val="1"/>
+      <w:numFmt w:val="lowerRoman"/>
+      <w:lvlText w:val="%3."/>
+      <w:lvlJc w:val="right"/>
+      <w:pPr>
+        <w:tabs>
+          <w:tab w:val="num" w:pos="0"/>
+        </w:tabs>
+        <w:ind w:left="2160" w:hanging="180"/>
+      </w:pPr>
+      <w:rPr/>
+    </w:lvl>
+    <w:lvl w:ilvl="3">
+      <w:start w:val="1"/>
+      <w:numFmt w:val="decimal"/>
+      <w:lvlText w:val="%4."/>
+      <w:lvlJc w:val="left"/>
+      <w:pPr>
+        <w:tabs>
+          <w:tab w:val="num" w:pos="0"/>
+        </w:tabs>
+        <w:ind w:left="2880" w:hanging="360"/>
+      </w:pPr>
+      <w:rPr/>
+    </w:lvl>
+    <w:lvl w:ilvl="4">
+      <w:start w:val="1"/>
+      <w:numFmt w:val="lowerLetter"/>
+      <w:lvlText w:val="%5."/>
+      <w:lvlJc w:val="left"/>
+      <w:pPr>
+        <w:tabs>
+          <w:tab w:val="num" w:pos="0"/>
+        </w:tabs>
+        <w:ind w:left="3600" w:hanging="360"/>
+      </w:pPr>
+      <w:rPr/>
+    </w:lvl>
+    <w:lvl w:ilvl="5">
+      <w:start w:val="1"/>
+      <w:numFmt w:val="lowerRoman"/>
+      <w:lvlText w:val="%6."/>
+      <w:lvlJc w:val="right"/>
+      <w:pPr>
+        <w:tabs>
+          <w:tab w:val="num" w:pos="0"/>
+        </w:tabs>
+        <w:ind w:left="4320" w:hanging="180"/>
+      </w:pPr>
+      <w:rPr/>
+    </w:lvl>
+    <w:lvl w:ilvl="6">
+      <w:start w:val="1"/>
+      <w:numFmt w:val="decimal"/>
+      <w:lvlText w:val="%7."/>
+      <w:lvlJc w:val="left"/>
+      <w:pPr>
+        <w:tabs>
+          <w:tab w:val="num" w:pos="0"/>
+        </w:tabs>
+        <w:ind w:left="5040" w:hanging="360"/>
+      </w:pPr>
+      <w:rPr/>
+    </w:lvl>
+    <w:lvl w:ilvl="7">
+      <w:start w:val="1"/>
+      <w:numFmt w:val="lowerLetter"/>
+      <w:lvlText w:val="%8."/>
+      <w:lvlJc w:val="left"/>
+      <w:pPr>
+        <w:tabs>
+          <w:tab w:val="num" w:pos="0"/>
+        </w:tabs>
+        <w:ind w:left="5760" w:hanging="360"/>
+      </w:pPr>
+      <w:rPr/>
+    </w:lvl>
+    <w:lvl w:ilvl="8">
+      <w:start w:val="1"/>
+      <w:numFmt w:val="lowerRoman"/>
+      <w:lvlText w:val="%9."/>
+      <w:lvlJc w:val="right"/>
+      <w:pPr>
+        <w:tabs>
+          <w:tab w:val="num" w:pos="0"/>
+        </w:tabs>
+        <w:ind w:left="6480" w:hanging="180"/>
+      </w:pPr>
+      <w:rPr/>
+    </w:lvl>
+  </w:abstractNum>
+  <w:abstractNum w:abstractNumId="2">
+    <w:lvl w:ilvl="0">
+      <w:numFmt w:val="bullet"/>
+      <w:lvlText w:val="-"/>
+      <w:lvlJc w:val="left"/>
+      <w:pPr>
+        <w:tabs>
+          <w:tab w:val="num" w:pos="0"/>
+        </w:tabs>
+        <w:ind w:left="720" w:hanging="360"/>
+      </w:pPr>
+      <w:rPr>
+        <w:rFonts w:ascii="Calibri" w:hAnsi="Calibri" w:cs="Calibri" w:hint="default"/>
+        <w:rFonts w:eastAsiaTheme="minorHAnsi"/>
+      </w:rPr>
+    </w:lvl>
+    <w:lvl w:ilvl="1">
+      <w:start w:val="1"/>
+      <w:numFmt w:val="bullet"/>
+      <w:lvlText w:val="o"/>
+      <w:lvlJc w:val="left"/>
+      <w:pPr>
+        <w:tabs>
+          <w:tab w:val="num" w:pos="0"/>
+        </w:tabs>
+        <w:ind w:left="1440" w:hanging="360"/>
+      </w:pPr>
+      <w:rPr>
+        <w:rFonts w:ascii="Courier New" w:hAnsi="Courier New" w:cs="Courier New" w:hint="default"/>
+      </w:rPr>
+    </w:lvl>
+    <w:lvl w:ilvl="2">
+      <w:start w:val="1"/>
+      <w:numFmt w:val="bullet"/>
+      <w:lvlText w:val=""/>
+      <w:lvlJc w:val="left"/>
+      <w:pPr>
+        <w:tabs>
+          <w:tab w:val="num" w:pos="0"/>
+        </w:tabs>
+        <w:ind w:left="2160" w:hanging="360"/>
+      </w:pPr>
+      <w:rPr>
+        <w:rFonts w:ascii="Wingdings" w:hAnsi="Wingdings" w:cs="Wingdings" w:hint="default"/>
+      </w:rPr>
+    </w:lvl>
+    <w:lvl w:ilvl="3">
+      <w:start w:val="1"/>
+      <w:numFmt w:val="bullet"/>
+      <w:lvlText w:val=""/>
+      <w:lvlJc w:val="left"/>
+      <w:pPr>
+        <w:tabs>
+          <w:tab w:val="num" w:pos="0"/>
+        </w:tabs>
+        <w:ind w:left="2880" w:hanging="360"/>
+      </w:pPr>
+      <w:rPr>
+        <w:rFonts w:ascii="Symbol" w:hAnsi="Symbol" w:cs="Symbol" w:hint="default"/>
+      </w:rPr>
+    </w:lvl>
+    <w:lvl w:ilvl="4">
+      <w:start w:val="1"/>
+      <w:numFmt w:val="bullet"/>
+      <w:lvlText w:val="o"/>
+      <w:lvlJc w:val="left"/>
+      <w:pPr>
+        <w:tabs>
+          <w:tab w:val="num" w:pos="0"/>
+        </w:tabs>
+        <w:ind w:left="3600" w:hanging="360"/>
+      </w:pPr>
+      <w:rPr>
+        <w:rFonts w:ascii="Courier New" w:hAnsi="Courier New" w:cs="Courier New" w:hint="default"/>
+      </w:rPr>
+    </w:lvl>
+    <w:lvl w:ilvl="5">
+      <w:start w:val="1"/>
+      <w:numFmt w:val="bullet"/>
+      <w:lvlText w:val=""/>
+      <w:lvlJc w:val="left"/>
+      <w:pPr>
+        <w:tabs>
+          <w:tab w:val="num" w:pos="0"/>
+        </w:tabs>
+        <w:ind w:left="4320" w:hanging="360"/>
+      </w:pPr>
+      <w:rPr>
+        <w:rFonts w:ascii="Wingdings" w:hAnsi="Wingdings" w:cs="Wingdings" w:hint="default"/>
+      </w:rPr>
+    </w:lvl>
+    <w:lvl w:ilvl="6">
+      <w:start w:val="1"/>
+      <w:numFmt w:val="bullet"/>
+      <w:lvlText w:val=""/>
+      <w:lvlJc w:val="left"/>
+      <w:pPr>
+        <w:tabs>
+          <w:tab w:val="num" w:pos="0"/>
+        </w:tabs>
+        <w:ind w:left="5040" w:hanging="360"/>
+      </w:pPr>
+      <w:rPr>
+        <w:rFonts w:ascii="Symbol" w:hAnsi="Symbol" w:cs="Symbol" w:hint="default"/>
+      </w:rPr>
+    </w:lvl>
+    <w:lvl w:ilvl="7">
+      <w:start w:val="1"/>
+      <w:numFmt w:val="bullet"/>
+      <w:lvlText w:val="o"/>
+      <w:lvlJc w:val="left"/>
+      <w:pPr>
+        <w:tabs>
+          <w:tab w:val="num" w:pos="0"/>
+        </w:tabs>
+        <w:ind w:left="5760" w:hanging="360"/>
+      </w:pPr>
+      <w:rPr>
+        <w:rFonts w:ascii="Courier New" w:hAnsi="Courier New" w:cs="Courier New" w:hint="default"/>
+      </w:rPr>
+    </w:lvl>
+    <w:lvl w:ilvl="8">
+      <w:start w:val="1"/>
+      <w:numFmt w:val="bullet"/>
+      <w:lvlText w:val=""/>
+      <w:lvlJc w:val="left"/>
+      <w:pPr>
+        <w:tabs>
+          <w:tab w:val="num" w:pos="0"/>
+        </w:tabs>
+        <w:ind w:left="6480" w:hanging="360"/>
+      </w:pPr>
+      <w:rPr>
+        <w:rFonts w:ascii="Wingdings" w:hAnsi="Wingdings" w:cs="Wingdings" w:hint="default"/>
+      </w:rPr>
+    </w:lvl>
+  </w:abstractNum>
+  <w:abstractNum w:abstractNumId="3">
+    <w:lvl w:ilvl="0">
+      <w:start w:val="1"/>
+      <w:numFmt w:val="bullet"/>
+      <w:lvlText w:val=""/>
+      <w:lvlJc w:val="left"/>
+      <w:pPr>
+        <w:tabs>
+          <w:tab w:val="num" w:pos="0"/>
+        </w:tabs>
+        <w:ind w:left="720" w:hanging="360"/>
+      </w:pPr>
+      <w:rPr>
+        <w:rFonts w:ascii="Symbol" w:hAnsi="Symbol" w:cs="Symbol" w:hint="default"/>
+      </w:rPr>
+    </w:lvl>
+    <w:lvl w:ilvl="1">
+      <w:start w:val="1"/>
+      <w:numFmt w:val="bullet"/>
+      <w:lvlText w:val="o"/>
+      <w:lvlJc w:val="left"/>
+      <w:pPr>
+        <w:tabs>
+          <w:tab w:val="num" w:pos="0"/>
+        </w:tabs>
+        <w:ind w:left="1440" w:hanging="360"/>
+      </w:pPr>
+      <w:rPr>
+        <w:rFonts w:ascii="Courier New" w:hAnsi="Courier New" w:cs="Courier New" w:hint="default"/>
+      </w:rPr>
+    </w:lvl>
+    <w:lvl w:ilvl="2">
+      <w:start w:val="1"/>
+      <w:numFmt w:val="bullet"/>
+      <w:lvlText w:val=""/>
+      <w:lvlJc w:val="left"/>
+      <w:pPr>
+        <w:tabs>
+          <w:tab w:val="num" w:pos="0"/>
+        </w:tabs>
+        <w:ind w:left="2160" w:hanging="360"/>
+      </w:pPr>
+      <w:rPr>
+        <w:rFonts w:ascii="Wingdings" w:hAnsi="Wingdings" w:cs="Wingdings" w:hint="default"/>
+      </w:rPr>
+    </w:lvl>
+    <w:lvl w:ilvl="3">
+      <w:start w:val="1"/>
+      <w:numFmt w:val="bullet"/>
+      <w:lvlText w:val=""/>
+      <w:lvlJc w:val="left"/>
+      <w:pPr>
+        <w:tabs>
+          <w:tab w:val="num" w:pos="0"/>
+        </w:tabs>
+        <w:ind w:left="2880" w:hanging="360"/>
+      </w:pPr>
+      <w:rPr>
+        <w:rFonts w:ascii="Symbol" w:hAnsi="Symbol" w:cs="Symbol" w:hint="default"/>
+      </w:rPr>
+    </w:lvl>
+    <w:lvl w:ilvl="4">
+      <w:start w:val="1"/>
+      <w:numFmt w:val="bullet"/>
+      <w:lvlText w:val="o"/>
+      <w:lvlJc w:val="left"/>
+      <w:pPr>
+        <w:tabs>
+          <w:tab w:val="num" w:pos="0"/>
+        </w:tabs>
+        <w:ind w:left="3600" w:hanging="360"/>
+      </w:pPr>
+      <w:rPr>
+        <w:rFonts w:ascii="Courier New" w:hAnsi="Courier New" w:cs="Courier New" w:hint="default"/>
+      </w:rPr>
+    </w:lvl>
+    <w:lvl w:ilvl="5">
+      <w:start w:val="1"/>
+      <w:numFmt w:val="bullet"/>
+      <w:lvlText w:val=""/>
+      <w:lvlJc w:val="left"/>
+      <w:pPr>
+        <w:tabs>
+          <w:tab w:val="num" w:pos="0"/>
+        </w:tabs>
+        <w:ind w:left="4320" w:hanging="360"/>
+      </w:pPr>
+      <w:rPr>
+        <w:rFonts w:ascii="Wingdings" w:hAnsi="Wingdings" w:cs="Wingdings" w:hint="default"/>
+      </w:rPr>
+    </w:lvl>
+    <w:lvl w:ilvl="6">
+      <w:start w:val="1"/>
+      <w:numFmt w:val="bullet"/>
+      <w:lvlText w:val=""/>
+      <w:lvlJc w:val="left"/>
+      <w:pPr>
+        <w:tabs>
+          <w:tab w:val="num" w:pos="0"/>
+        </w:tabs>
+        <w:ind w:left="5040" w:hanging="360"/>
+      </w:pPr>
+      <w:rPr>
+        <w:rFonts w:ascii="Symbol" w:hAnsi="Symbol" w:cs="Symbol" w:hint="default"/>
+      </w:rPr>
+    </w:lvl>
+    <w:lvl w:ilvl="7">
+      <w:start w:val="1"/>
+      <w:numFmt w:val="bullet"/>
+      <w:lvlText w:val="o"/>
+      <w:lvlJc w:val="left"/>
+      <w:pPr>
+        <w:tabs>
+          <w:tab w:val="num" w:pos="0"/>
+        </w:tabs>
+        <w:ind w:left="5760" w:hanging="360"/>
+      </w:pPr>
+      <w:rPr>
+        <w:rFonts w:ascii="Courier New" w:hAnsi="Courier New" w:cs="Courier New" w:hint="default"/>
+      </w:rPr>
+    </w:lvl>
+    <w:lvl w:ilvl="8">
+      <w:start w:val="1"/>
+      <w:numFmt w:val="bullet"/>
+      <w:lvlText w:val=""/>
+      <w:lvlJc w:val="left"/>
+      <w:pPr>
+        <w:tabs>
+          <w:tab w:val="num" w:pos="0"/>
+        </w:tabs>
+        <w:ind w:left="6480" w:hanging="360"/>
+      </w:pPr>
+      <w:rPr>
+        <w:rFonts w:ascii="Wingdings" w:hAnsi="Wingdings" w:cs="Wingdings" w:hint="default"/>
+      </w:rPr>
+    </w:lvl>
+  </w:abstractNum>
+  <w:abstractNum w:abstractNumId="4">
+    <w:lvl w:ilvl="0">
+      <w:start w:val="1"/>
+      <w:numFmt w:val="bullet"/>
+      <w:lvlText w:val=""/>
+      <w:lvlJc w:val="left"/>
+      <w:pPr>
+        <w:tabs>
+          <w:tab w:val="num" w:pos="720"/>
+        </w:tabs>
+        <w:ind w:left="720" w:hanging="360"/>
+      </w:pPr>
+      <w:rPr>
+        <w:rFonts w:ascii="Symbol" w:hAnsi="Symbol" w:cs="Symbol" w:hint="default"/>
+      </w:rPr>
+    </w:lvl>
+    <w:lvl w:ilvl="1">
+      <w:start w:val="1"/>
+      <w:numFmt w:val="bullet"/>
+      <w:lvlText w:val="◦"/>
+      <w:lvlJc w:val="left"/>
+      <w:pPr>
+        <w:tabs>
+          <w:tab w:val="num" w:pos="1080"/>
+        </w:tabs>
+        <w:ind w:left="1080" w:hanging="360"/>
+      </w:pPr>
+      <w:rPr>
+        <w:rFonts w:ascii="OpenSymbol" w:hAnsi="OpenSymbol" w:cs="OpenSymbol" w:hint="default"/>
+      </w:rPr>
+    </w:lvl>
+    <w:lvl w:ilvl="2">
+      <w:start w:val="1"/>
+      <w:numFmt w:val="bullet"/>
+      <w:lvlText w:val="▪"/>
+      <w:lvlJc w:val="left"/>
+      <w:pPr>
+        <w:tabs>
+          <w:tab w:val="num" w:pos="1440"/>
+        </w:tabs>
+        <w:ind w:left="1440" w:hanging="360"/>
+      </w:pPr>
+      <w:rPr>
+        <w:rFonts w:ascii="OpenSymbol" w:hAnsi="OpenSymbol" w:cs="OpenSymbol" w:hint="default"/>
+      </w:rPr>
+    </w:lvl>
+    <w:lvl w:ilvl="3">
+      <w:start w:val="1"/>
+      <w:numFmt w:val="bullet"/>
+      <w:lvlText w:val=""/>
+      <w:lvlJc w:val="left"/>
+      <w:pPr>
+        <w:tabs>
+          <w:tab w:val="num" w:pos="1800"/>
+        </w:tabs>
+        <w:ind w:left="1800" w:hanging="360"/>
+      </w:pPr>
+      <w:rPr>
+        <w:rFonts w:ascii="Symbol" w:hAnsi="Symbol" w:cs="Symbol" w:hint="default"/>
+      </w:rPr>
+    </w:lvl>
+    <w:lvl w:ilvl="4">
+      <w:start w:val="1"/>
+      <w:numFmt w:val="bullet"/>
+      <w:lvlText w:val="◦"/>
+      <w:lvlJc w:val="left"/>
+      <w:pPr>
+        <w:tabs>
+          <w:tab w:val="num" w:pos="2160"/>
+        </w:tabs>
+        <w:ind w:left="2160" w:hanging="360"/>
+      </w:pPr>
+      <w:rPr>
+        <w:rFonts w:ascii="OpenSymbol" w:hAnsi="OpenSymbol" w:cs="OpenSymbol" w:hint="default"/>
+      </w:rPr>
+    </w:lvl>
+    <w:lvl w:ilvl="5">
+      <w:start w:val="1"/>
+      <w:numFmt w:val="bullet"/>
+      <w:lvlText w:val="▪"/>
+      <w:lvlJc w:val="left"/>
+      <w:pPr>
+        <w:tabs>
+          <w:tab w:val="num" w:pos="2520"/>
+        </w:tabs>
+        <w:ind w:left="2520" w:hanging="360"/>
+      </w:pPr>
+      <w:rPr>
+        <w:rFonts w:ascii="OpenSymbol" w:hAnsi="OpenSymbol" w:cs="OpenSymbol" w:hint="default"/>
+      </w:rPr>
+    </w:lvl>
+    <w:lvl w:ilvl="6">
+      <w:start w:val="1"/>
+      <w:numFmt w:val="bullet"/>
+      <w:lvlText w:val=""/>
+      <w:lvlJc w:val="left"/>
+      <w:pPr>
+        <w:tabs>
+          <w:tab w:val="num" w:pos="2880"/>
+        </w:tabs>
+        <w:ind w:left="2880" w:hanging="360"/>
+      </w:pPr>
+      <w:rPr>
+        <w:rFonts w:ascii="Symbol" w:hAnsi="Symbol" w:cs="Symbol" w:hint="default"/>
+      </w:rPr>
+    </w:lvl>
+    <w:lvl w:ilvl="7">
+      <w:start w:val="1"/>
+      <w:numFmt w:val="bullet"/>
+      <w:lvlText w:val="◦"/>
+      <w:lvlJc w:val="left"/>
+      <w:pPr>
+        <w:tabs>
+          <w:tab w:val="num" w:pos="3240"/>
+        </w:tabs>
+        <w:ind w:left="3240" w:hanging="360"/>
+      </w:pPr>
+      <w:rPr>
+        <w:rFonts w:ascii="OpenSymbol" w:hAnsi="OpenSymbol" w:cs="OpenSymbol" w:hint="default"/>
+      </w:rPr>
+    </w:lvl>
+    <w:lvl w:ilvl="8">
+      <w:start w:val="1"/>
+      <w:numFmt w:val="bullet"/>
+      <w:lvlText w:val="▪"/>
+      <w:lvlJc w:val="left"/>
+      <w:pPr>
+        <w:tabs>
+          <w:tab w:val="num" w:pos="3600"/>
+        </w:tabs>
+        <w:ind w:left="3600" w:hanging="360"/>
+      </w:pPr>
+      <w:rPr>
+        <w:rFonts w:ascii="OpenSymbol" w:hAnsi="OpenSymbol" w:cs="OpenSymbol" w:hint="default"/>
+      </w:rPr>
+    </w:lvl>
+  </w:abstractNum>
+  <w:abstractNum w:abstractNumId="5">
+    <w:lvl w:ilvl="0">
+      <w:start w:val="1"/>
       <w:numFmt w:val="none"/>
       <w:suff w:val="nothing"/>
       <w:lvlText w:val=""/>
@@ -1207,536 +1549,6 @@
         </w:tabs>
         <w:ind w:left="0" w:hanging="0"/>
       </w:pPr>
-    </w:lvl>
-  </w:abstractNum>
-  <w:abstractNum w:abstractNumId="2">
-    <w:lvl w:ilvl="0">
-      <w:start w:val="1"/>
-      <w:numFmt w:val="decimal"/>
-      <w:lvlText w:val="%1."/>
-      <w:lvlJc w:val="left"/>
-      <w:pPr>
-        <w:tabs>
-          <w:tab w:val="num" w:pos="0"/>
-        </w:tabs>
-        <w:ind w:left="720" w:hanging="360"/>
-      </w:pPr>
-      <w:rPr/>
-    </w:lvl>
-    <w:lvl w:ilvl="1">
-      <w:start w:val="1"/>
-      <w:numFmt w:val="lowerLetter"/>
-      <w:lvlText w:val="%2."/>
-      <w:lvlJc w:val="left"/>
-      <w:pPr>
-        <w:tabs>
-          <w:tab w:val="num" w:pos="0"/>
-        </w:tabs>
-        <w:ind w:left="1440" w:hanging="360"/>
-      </w:pPr>
-      <w:rPr/>
-    </w:lvl>
-    <w:lvl w:ilvl="2">
-      <w:start w:val="1"/>
-      <w:numFmt w:val="lowerRoman"/>
-      <w:lvlText w:val="%3."/>
-      <w:lvlJc w:val="right"/>
-      <w:pPr>
-        <w:tabs>
-          <w:tab w:val="num" w:pos="0"/>
-        </w:tabs>
-        <w:ind w:left="2160" w:hanging="180"/>
-      </w:pPr>
-      <w:rPr/>
-    </w:lvl>
-    <w:lvl w:ilvl="3">
-      <w:start w:val="1"/>
-      <w:numFmt w:val="decimal"/>
-      <w:lvlText w:val="%4."/>
-      <w:lvlJc w:val="left"/>
-      <w:pPr>
-        <w:tabs>
-          <w:tab w:val="num" w:pos="0"/>
-        </w:tabs>
-        <w:ind w:left="2880" w:hanging="360"/>
-      </w:pPr>
-      <w:rPr/>
-    </w:lvl>
-    <w:lvl w:ilvl="4">
-      <w:start w:val="1"/>
-      <w:numFmt w:val="lowerLetter"/>
-      <w:lvlText w:val="%5."/>
-      <w:lvlJc w:val="left"/>
-      <w:pPr>
-        <w:tabs>
-          <w:tab w:val="num" w:pos="0"/>
-        </w:tabs>
-        <w:ind w:left="3600" w:hanging="360"/>
-      </w:pPr>
-      <w:rPr/>
-    </w:lvl>
-    <w:lvl w:ilvl="5">
-      <w:start w:val="1"/>
-      <w:numFmt w:val="lowerRoman"/>
-      <w:lvlText w:val="%6."/>
-      <w:lvlJc w:val="right"/>
-      <w:pPr>
-        <w:tabs>
-          <w:tab w:val="num" w:pos="0"/>
-        </w:tabs>
-        <w:ind w:left="4320" w:hanging="180"/>
-      </w:pPr>
-      <w:rPr/>
-    </w:lvl>
-    <w:lvl w:ilvl="6">
-      <w:start w:val="1"/>
-      <w:numFmt w:val="decimal"/>
-      <w:lvlText w:val="%7."/>
-      <w:lvlJc w:val="left"/>
-      <w:pPr>
-        <w:tabs>
-          <w:tab w:val="num" w:pos="0"/>
-        </w:tabs>
-        <w:ind w:left="5040" w:hanging="360"/>
-      </w:pPr>
-      <w:rPr/>
-    </w:lvl>
-    <w:lvl w:ilvl="7">
-      <w:start w:val="1"/>
-      <w:numFmt w:val="lowerLetter"/>
-      <w:lvlText w:val="%8."/>
-      <w:lvlJc w:val="left"/>
-      <w:pPr>
-        <w:tabs>
-          <w:tab w:val="num" w:pos="0"/>
-        </w:tabs>
-        <w:ind w:left="5760" w:hanging="360"/>
-      </w:pPr>
-      <w:rPr/>
-    </w:lvl>
-    <w:lvl w:ilvl="8">
-      <w:start w:val="1"/>
-      <w:numFmt w:val="lowerRoman"/>
-      <w:lvlText w:val="%9."/>
-      <w:lvlJc w:val="right"/>
-      <w:pPr>
-        <w:tabs>
-          <w:tab w:val="num" w:pos="0"/>
-        </w:tabs>
-        <w:ind w:left="6480" w:hanging="180"/>
-      </w:pPr>
-      <w:rPr/>
-    </w:lvl>
-  </w:abstractNum>
-  <w:abstractNum w:abstractNumId="3">
-    <w:lvl w:ilvl="0">
-      <w:numFmt w:val="bullet"/>
-      <w:lvlText w:val="-"/>
-      <w:lvlJc w:val="left"/>
-      <w:pPr>
-        <w:tabs>
-          <w:tab w:val="num" w:pos="0"/>
-        </w:tabs>
-        <w:ind w:left="720" w:hanging="360"/>
-      </w:pPr>
-      <w:rPr>
-        <w:rFonts w:ascii="Calibri" w:hAnsi="Calibri" w:cs="Calibri" w:hint="default"/>
-        <w:rFonts w:eastAsiaTheme="minorHAnsi"/>
-      </w:rPr>
-    </w:lvl>
-    <w:lvl w:ilvl="1">
-      <w:start w:val="1"/>
-      <w:numFmt w:val="bullet"/>
-      <w:lvlText w:val="o"/>
-      <w:lvlJc w:val="left"/>
-      <w:pPr>
-        <w:tabs>
-          <w:tab w:val="num" w:pos="0"/>
-        </w:tabs>
-        <w:ind w:left="1440" w:hanging="360"/>
-      </w:pPr>
-      <w:rPr>
-        <w:rFonts w:ascii="Courier New" w:hAnsi="Courier New" w:cs="Courier New" w:hint="default"/>
-      </w:rPr>
-    </w:lvl>
-    <w:lvl w:ilvl="2">
-      <w:start w:val="1"/>
-      <w:numFmt w:val="bullet"/>
-      <w:lvlText w:val=""/>
-      <w:lvlJc w:val="left"/>
-      <w:pPr>
-        <w:tabs>
-          <w:tab w:val="num" w:pos="0"/>
-        </w:tabs>
-        <w:ind w:left="2160" w:hanging="360"/>
-      </w:pPr>
-      <w:rPr>
-        <w:rFonts w:ascii="Wingdings" w:hAnsi="Wingdings" w:cs="Wingdings" w:hint="default"/>
-      </w:rPr>
-    </w:lvl>
-    <w:lvl w:ilvl="3">
-      <w:start w:val="1"/>
-      <w:numFmt w:val="bullet"/>
-      <w:lvlText w:val=""/>
-      <w:lvlJc w:val="left"/>
-      <w:pPr>
-        <w:tabs>
-          <w:tab w:val="num" w:pos="0"/>
-        </w:tabs>
-        <w:ind w:left="2880" w:hanging="360"/>
-      </w:pPr>
-      <w:rPr>
-        <w:rFonts w:ascii="Symbol" w:hAnsi="Symbol" w:cs="Symbol" w:hint="default"/>
-      </w:rPr>
-    </w:lvl>
-    <w:lvl w:ilvl="4">
-      <w:start w:val="1"/>
-      <w:numFmt w:val="bullet"/>
-      <w:lvlText w:val="o"/>
-      <w:lvlJc w:val="left"/>
-      <w:pPr>
-        <w:tabs>
-          <w:tab w:val="num" w:pos="0"/>
-        </w:tabs>
-        <w:ind w:left="3600" w:hanging="360"/>
-      </w:pPr>
-      <w:rPr>
-        <w:rFonts w:ascii="Courier New" w:hAnsi="Courier New" w:cs="Courier New" w:hint="default"/>
-      </w:rPr>
-    </w:lvl>
-    <w:lvl w:ilvl="5">
-      <w:start w:val="1"/>
-      <w:numFmt w:val="bullet"/>
-      <w:lvlText w:val=""/>
-      <w:lvlJc w:val="left"/>
-      <w:pPr>
-        <w:tabs>
-          <w:tab w:val="num" w:pos="0"/>
-        </w:tabs>
-        <w:ind w:left="4320" w:hanging="360"/>
-      </w:pPr>
-      <w:rPr>
-        <w:rFonts w:ascii="Wingdings" w:hAnsi="Wingdings" w:cs="Wingdings" w:hint="default"/>
-      </w:rPr>
-    </w:lvl>
-    <w:lvl w:ilvl="6">
-      <w:start w:val="1"/>
-      <w:numFmt w:val="bullet"/>
-      <w:lvlText w:val=""/>
-      <w:lvlJc w:val="left"/>
-      <w:pPr>
-        <w:tabs>
-          <w:tab w:val="num" w:pos="0"/>
-        </w:tabs>
-        <w:ind w:left="5040" w:hanging="360"/>
-      </w:pPr>
-      <w:rPr>
-        <w:rFonts w:ascii="Symbol" w:hAnsi="Symbol" w:cs="Symbol" w:hint="default"/>
-      </w:rPr>
-    </w:lvl>
-    <w:lvl w:ilvl="7">
-      <w:start w:val="1"/>
-      <w:numFmt w:val="bullet"/>
-      <w:lvlText w:val="o"/>
-      <w:lvlJc w:val="left"/>
-      <w:pPr>
-        <w:tabs>
-          <w:tab w:val="num" w:pos="0"/>
-        </w:tabs>
-        <w:ind w:left="5760" w:hanging="360"/>
-      </w:pPr>
-      <w:rPr>
-        <w:rFonts w:ascii="Courier New" w:hAnsi="Courier New" w:cs="Courier New" w:hint="default"/>
-      </w:rPr>
-    </w:lvl>
-    <w:lvl w:ilvl="8">
-      <w:start w:val="1"/>
-      <w:numFmt w:val="bullet"/>
-      <w:lvlText w:val=""/>
-      <w:lvlJc w:val="left"/>
-      <w:pPr>
-        <w:tabs>
-          <w:tab w:val="num" w:pos="0"/>
-        </w:tabs>
-        <w:ind w:left="6480" w:hanging="360"/>
-      </w:pPr>
-      <w:rPr>
-        <w:rFonts w:ascii="Wingdings" w:hAnsi="Wingdings" w:cs="Wingdings" w:hint="default"/>
-      </w:rPr>
-    </w:lvl>
-  </w:abstractNum>
-  <w:abstractNum w:abstractNumId="4">
-    <w:lvl w:ilvl="0">
-      <w:start w:val="1"/>
-      <w:numFmt w:val="bullet"/>
-      <w:lvlText w:val=""/>
-      <w:lvlJc w:val="left"/>
-      <w:pPr>
-        <w:tabs>
-          <w:tab w:val="num" w:pos="0"/>
-        </w:tabs>
-        <w:ind w:left="720" w:hanging="360"/>
-      </w:pPr>
-      <w:rPr>
-        <w:rFonts w:ascii="Symbol" w:hAnsi="Symbol" w:cs="Symbol" w:hint="default"/>
-      </w:rPr>
-    </w:lvl>
-    <w:lvl w:ilvl="1">
-      <w:start w:val="1"/>
-      <w:numFmt w:val="bullet"/>
-      <w:lvlText w:val="o"/>
-      <w:lvlJc w:val="left"/>
-      <w:pPr>
-        <w:tabs>
-          <w:tab w:val="num" w:pos="0"/>
-        </w:tabs>
-        <w:ind w:left="1440" w:hanging="360"/>
-      </w:pPr>
-      <w:rPr>
-        <w:rFonts w:ascii="Courier New" w:hAnsi="Courier New" w:cs="Courier New" w:hint="default"/>
-      </w:rPr>
-    </w:lvl>
-    <w:lvl w:ilvl="2">
-      <w:start w:val="1"/>
-      <w:numFmt w:val="bullet"/>
-      <w:lvlText w:val=""/>
-      <w:lvlJc w:val="left"/>
-      <w:pPr>
-        <w:tabs>
-          <w:tab w:val="num" w:pos="0"/>
-        </w:tabs>
-        <w:ind w:left="2160" w:hanging="360"/>
-      </w:pPr>
-      <w:rPr>
-        <w:rFonts w:ascii="Wingdings" w:hAnsi="Wingdings" w:cs="Wingdings" w:hint="default"/>
-      </w:rPr>
-    </w:lvl>
-    <w:lvl w:ilvl="3">
-      <w:start w:val="1"/>
-      <w:numFmt w:val="bullet"/>
-      <w:lvlText w:val=""/>
-      <w:lvlJc w:val="left"/>
-      <w:pPr>
-        <w:tabs>
-          <w:tab w:val="num" w:pos="0"/>
-        </w:tabs>
-        <w:ind w:left="2880" w:hanging="360"/>
-      </w:pPr>
-      <w:rPr>
-        <w:rFonts w:ascii="Symbol" w:hAnsi="Symbol" w:cs="Symbol" w:hint="default"/>
-      </w:rPr>
-    </w:lvl>
-    <w:lvl w:ilvl="4">
-      <w:start w:val="1"/>
-      <w:numFmt w:val="bullet"/>
-      <w:lvlText w:val="o"/>
-      <w:lvlJc w:val="left"/>
-      <w:pPr>
-        <w:tabs>
-          <w:tab w:val="num" w:pos="0"/>
-        </w:tabs>
-        <w:ind w:left="3600" w:hanging="360"/>
-      </w:pPr>
-      <w:rPr>
-        <w:rFonts w:ascii="Courier New" w:hAnsi="Courier New" w:cs="Courier New" w:hint="default"/>
-      </w:rPr>
-    </w:lvl>
-    <w:lvl w:ilvl="5">
-      <w:start w:val="1"/>
-      <w:numFmt w:val="bullet"/>
-      <w:lvlText w:val=""/>
-      <w:lvlJc w:val="left"/>
-      <w:pPr>
-        <w:tabs>
-          <w:tab w:val="num" w:pos="0"/>
-        </w:tabs>
-        <w:ind w:left="4320" w:hanging="360"/>
-      </w:pPr>
-      <w:rPr>
-        <w:rFonts w:ascii="Wingdings" w:hAnsi="Wingdings" w:cs="Wingdings" w:hint="default"/>
-      </w:rPr>
-    </w:lvl>
-    <w:lvl w:ilvl="6">
-      <w:start w:val="1"/>
-      <w:numFmt w:val="bullet"/>
-      <w:lvlText w:val=""/>
-      <w:lvlJc w:val="left"/>
-      <w:pPr>
-        <w:tabs>
-          <w:tab w:val="num" w:pos="0"/>
-        </w:tabs>
-        <w:ind w:left="5040" w:hanging="360"/>
-      </w:pPr>
-      <w:rPr>
-        <w:rFonts w:ascii="Symbol" w:hAnsi="Symbol" w:cs="Symbol" w:hint="default"/>
-      </w:rPr>
-    </w:lvl>
-    <w:lvl w:ilvl="7">
-      <w:start w:val="1"/>
-      <w:numFmt w:val="bullet"/>
-      <w:lvlText w:val="o"/>
-      <w:lvlJc w:val="left"/>
-      <w:pPr>
-        <w:tabs>
-          <w:tab w:val="num" w:pos="0"/>
-        </w:tabs>
-        <w:ind w:left="5760" w:hanging="360"/>
-      </w:pPr>
-      <w:rPr>
-        <w:rFonts w:ascii="Courier New" w:hAnsi="Courier New" w:cs="Courier New" w:hint="default"/>
-      </w:rPr>
-    </w:lvl>
-    <w:lvl w:ilvl="8">
-      <w:start w:val="1"/>
-      <w:numFmt w:val="bullet"/>
-      <w:lvlText w:val=""/>
-      <w:lvlJc w:val="left"/>
-      <w:pPr>
-        <w:tabs>
-          <w:tab w:val="num" w:pos="0"/>
-        </w:tabs>
-        <w:ind w:left="6480" w:hanging="360"/>
-      </w:pPr>
-      <w:rPr>
-        <w:rFonts w:ascii="Wingdings" w:hAnsi="Wingdings" w:cs="Wingdings" w:hint="default"/>
-      </w:rPr>
-    </w:lvl>
-  </w:abstractNum>
-  <w:abstractNum w:abstractNumId="5">
-    <w:lvl w:ilvl="0">
-      <w:start w:val="1"/>
-      <w:numFmt w:val="bullet"/>
-      <w:lvlText w:val=""/>
-      <w:lvlJc w:val="left"/>
-      <w:pPr>
-        <w:tabs>
-          <w:tab w:val="num" w:pos="720"/>
-        </w:tabs>
-        <w:ind w:left="720" w:hanging="360"/>
-      </w:pPr>
-      <w:rPr>
-        <w:rFonts w:ascii="Symbol" w:hAnsi="Symbol" w:cs="Symbol" w:hint="default"/>
-      </w:rPr>
-    </w:lvl>
-    <w:lvl w:ilvl="1">
-      <w:start w:val="1"/>
-      <w:numFmt w:val="bullet"/>
-      <w:lvlText w:val="◦"/>
-      <w:lvlJc w:val="left"/>
-      <w:pPr>
-        <w:tabs>
-          <w:tab w:val="num" w:pos="1080"/>
-        </w:tabs>
-        <w:ind w:left="1080" w:hanging="360"/>
-      </w:pPr>
-      <w:rPr>
-        <w:rFonts w:ascii="OpenSymbol" w:hAnsi="OpenSymbol" w:cs="OpenSymbol" w:hint="default"/>
-      </w:rPr>
-    </w:lvl>
-    <w:lvl w:ilvl="2">
-      <w:start w:val="1"/>
-      <w:numFmt w:val="bullet"/>
-      <w:lvlText w:val="▪"/>
-      <w:lvlJc w:val="left"/>
-      <w:pPr>
-        <w:tabs>
-          <w:tab w:val="num" w:pos="1440"/>
-        </w:tabs>
-        <w:ind w:left="1440" w:hanging="360"/>
-      </w:pPr>
-      <w:rPr>
-        <w:rFonts w:ascii="OpenSymbol" w:hAnsi="OpenSymbol" w:cs="OpenSymbol" w:hint="default"/>
-      </w:rPr>
-    </w:lvl>
-    <w:lvl w:ilvl="3">
-      <w:start w:val="1"/>
-      <w:numFmt w:val="bullet"/>
-      <w:lvlText w:val=""/>
-      <w:lvlJc w:val="left"/>
-      <w:pPr>
-        <w:tabs>
-          <w:tab w:val="num" w:pos="1800"/>
-        </w:tabs>
-        <w:ind w:left="1800" w:hanging="360"/>
-      </w:pPr>
-      <w:rPr>
-        <w:rFonts w:ascii="Symbol" w:hAnsi="Symbol" w:cs="Symbol" w:hint="default"/>
-      </w:rPr>
-    </w:lvl>
-    <w:lvl w:ilvl="4">
-      <w:start w:val="1"/>
-      <w:numFmt w:val="bullet"/>
-      <w:lvlText w:val="◦"/>
-      <w:lvlJc w:val="left"/>
-      <w:pPr>
-        <w:tabs>
-          <w:tab w:val="num" w:pos="2160"/>
-        </w:tabs>
-        <w:ind w:left="2160" w:hanging="360"/>
-      </w:pPr>
-      <w:rPr>
-        <w:rFonts w:ascii="OpenSymbol" w:hAnsi="OpenSymbol" w:cs="OpenSymbol" w:hint="default"/>
-      </w:rPr>
-    </w:lvl>
-    <w:lvl w:ilvl="5">
-      <w:start w:val="1"/>
-      <w:numFmt w:val="bullet"/>
-      <w:lvlText w:val="▪"/>
-      <w:lvlJc w:val="left"/>
-      <w:pPr>
-        <w:tabs>
-          <w:tab w:val="num" w:pos="2520"/>
-        </w:tabs>
-        <w:ind w:left="2520" w:hanging="360"/>
-      </w:pPr>
-      <w:rPr>
-        <w:rFonts w:ascii="OpenSymbol" w:hAnsi="OpenSymbol" w:cs="OpenSymbol" w:hint="default"/>
-      </w:rPr>
-    </w:lvl>
-    <w:lvl w:ilvl="6">
-      <w:start w:val="1"/>
-      <w:numFmt w:val="bullet"/>
-      <w:lvlText w:val=""/>
-      <w:lvlJc w:val="left"/>
-      <w:pPr>
-        <w:tabs>
-          <w:tab w:val="num" w:pos="2880"/>
-        </w:tabs>
-        <w:ind w:left="2880" w:hanging="360"/>
-      </w:pPr>
-      <w:rPr>
-        <w:rFonts w:ascii="Symbol" w:hAnsi="Symbol" w:cs="Symbol" w:hint="default"/>
-      </w:rPr>
-    </w:lvl>
-    <w:lvl w:ilvl="7">
-      <w:start w:val="1"/>
-      <w:numFmt w:val="bullet"/>
-      <w:lvlText w:val="◦"/>
-      <w:lvlJc w:val="left"/>
-      <w:pPr>
-        <w:tabs>
-          <w:tab w:val="num" w:pos="3240"/>
-        </w:tabs>
-        <w:ind w:left="3240" w:hanging="360"/>
-      </w:pPr>
-      <w:rPr>
-        <w:rFonts w:ascii="OpenSymbol" w:hAnsi="OpenSymbol" w:cs="OpenSymbol" w:hint="default"/>
-      </w:rPr>
-    </w:lvl>
-    <w:lvl w:ilvl="8">
-      <w:start w:val="1"/>
-      <w:numFmt w:val="bullet"/>
-      <w:lvlText w:val="▪"/>
-      <w:lvlJc w:val="left"/>
-      <w:pPr>
-        <w:tabs>
-          <w:tab w:val="num" w:pos="3600"/>
-        </w:tabs>
-        <w:ind w:left="3600" w:hanging="360"/>
-      </w:pPr>
-      <w:rPr>
-        <w:rFonts w:ascii="OpenSymbol" w:hAnsi="OpenSymbol" w:cs="OpenSymbol" w:hint="default"/>
-      </w:rPr>
     </w:lvl>
   </w:abstractNum>
   <w:num w:numId="1">
@@ -2159,6 +1971,7 @@
     <w:qFormat/>
     <w:pPr>
       <w:widowControl/>
+      <w:suppressAutoHyphens w:val="true"/>
       <w:bidi w:val="0"/>
       <w:spacing w:lineRule="auto" w:line="259" w:before="0" w:after="160"/>
       <w:jc w:val="left"/>

</xml_diff>